<commit_message>
finish Repository and first completed version backend
</commit_message>
<xml_diff>
--- a/FileGhiChu.docx
+++ b/FileGhiChu.docx
@@ -2,6 +2,71 @@
 <file path=word/document.xml><?xml version="1.0" encoding="utf-8"?>
 <w:document xmlns:wpc="http://schemas.microsoft.com/office/word/2010/wordprocessingCanvas" xmlns:cx="http://schemas.microsoft.com/office/drawing/2014/chartex" xmlns:cx1="http://schemas.microsoft.com/office/drawing/2015/9/8/chartex" xmlns:cx2="http://schemas.microsoft.com/office/drawing/2015/10/21/chartex" xmlns:cx3="http://schemas.microsoft.com/office/drawing/2016/5/9/chartex" xmlns:cx4="http://schemas.microsoft.com/office/drawing/2016/5/10/chartex" xmlns:cx5="http://schemas.microsoft.com/office/drawing/2016/5/11/chartex" xmlns:cx6="http://schemas.microsoft.com/office/drawing/2016/5/12/chartex" xmlns:cx7="http://schemas.microsoft.com/office/drawing/2016/5/13/chartex" xmlns:cx8="http://schemas.microsoft.com/office/drawing/2016/5/14/chartex" xmlns:mc="http://schemas.openxmlformats.org/markup-compatibility/2006" xmlns:aink="http://schemas.microsoft.com/office/drawing/2016/ink" xmlns:am3d="http://schemas.microsoft.com/office/drawing/2017/model3d" xmlns:o="urn:schemas-microsoft-com:office:office" xmlns:oel="http://schemas.microsoft.com/office/2019/extlst" xmlns:r="http://schemas.openxmlformats.org/officeDocument/2006/relationships" xmlns:m="http://schemas.openxmlformats.org/officeDocument/2006/math" xmlns:v="urn:schemas-microsoft-com:vml" xmlns:wp14="http://schemas.microsoft.com/office/word/2010/wordprocessingDrawing" xmlns:wp="http://schemas.openxmlformats.org/drawingml/2006/wordprocessingDrawing" xmlns:w10="urn:schemas-microsoft-com:office:word" xmlns:w="http://schemas.openxmlformats.org/wordprocessingml/2006/main" xmlns:w14="http://schemas.microsoft.com/office/word/2010/wordml" xmlns:w15="http://schemas.microsoft.com/office/word/2012/wordml" xmlns:w16cex="http://schemas.microsoft.com/office/word/2018/wordml/cex" xmlns:w16cid="http://schemas.microsoft.com/office/word/2016/wordml/cid" xmlns:w16="http://schemas.microsoft.com/office/word/2018/wordml" xmlns:w16du="http://schemas.microsoft.com/office/word/2023/wordml/word16du" xmlns:w16sdtdh="http://schemas.microsoft.com/office/word/2020/wordml/sdtdatahash" xmlns:w16se="http://schemas.microsoft.com/office/word/2015/wordml/symex" xmlns:wpg="http://schemas.microsoft.com/office/word/2010/wordprocessingGroup" xmlns:wpi="http://schemas.microsoft.com/office/word/2010/wordprocessingInk" xmlns:wne="http://schemas.microsoft.com/office/word/2006/wordml" xmlns:wps="http://schemas.microsoft.com/office/word/2010/wordprocessingShape" mc:Ignorable="w14 w15 w16se w16cid w16 w16cex w16sdtdh w16du wp14">
   <w:body>
+    <w:p>
+      <w:pPr>
+        <w:rPr>
+          <w:b/>
+          <w:bCs/>
+          <w:color w:val="FF0000"/>
+        </w:rPr>
+      </w:pPr>
+      <w:r>
+        <w:rPr>
+          <w:b/>
+          <w:bCs/>
+          <w:color w:val="FF0000"/>
+        </w:rPr>
+        <w:t>Trường hợp bị lỗi</w:t>
+      </w:r>
+    </w:p>
+    <w:p>
+      <w:pPr>
+        <w:pStyle w:val="ListParagraph"/>
+        <w:numPr>
+          <w:ilvl w:val="0"/>
+          <w:numId w:val="3"/>
+        </w:numPr>
+        <w:rPr>
+          <w:color w:val="4472C4" w:themeColor="accent1"/>
+        </w:rPr>
+      </w:pPr>
+      <w:r>
+        <w:rPr>
+          <w:color w:val="4472C4" w:themeColor="accent1"/>
+        </w:rPr>
+        <w:t xml:space="preserve">Lỗi KSP: </w:t>
+      </w:r>
+    </w:p>
+    <w:p>
+      <w:pPr>
+        <w:pStyle w:val="ListParagraph"/>
+        <w:numPr>
+          <w:ilvl w:val="1"/>
+          <w:numId w:val="3"/>
+        </w:numPr>
+      </w:pPr>
+      <w:r>
+        <w:t>Gõ câu lênh “./gradlew –stop” trong termibal rồi clean build, re-built lại từ đầu</w:t>
+      </w:r>
+    </w:p>
+    <w:p>
+      <w:pPr>
+        <w:rPr>
+          <w:b/>
+          <w:bCs/>
+          <w:color w:val="FF0000"/>
+        </w:rPr>
+      </w:pPr>
+    </w:p>
+    <w:p>
+      <w:pPr>
+        <w:rPr>
+          <w:b/>
+          <w:bCs/>
+          <w:color w:val="FF0000"/>
+        </w:rPr>
+      </w:pPr>
+    </w:p>
     <w:p>
       <w:pPr>
         <w:rPr>
@@ -30,62 +95,373 @@
           <w:color w:val="4472C4" w:themeColor="accent1"/>
         </w:rPr>
       </w:pPr>
-      <w:proofErr w:type="spellStart"/>
       <w:r>
         <w:rPr>
           <w:color w:val="4472C4" w:themeColor="accent1"/>
         </w:rPr>
-        <w:t>DataBase</w:t>
-      </w:r>
-      <w:proofErr w:type="spellEnd"/>
-      <w:r>
+        <w:t>DataBase:</w:t>
+      </w:r>
+    </w:p>
+    <w:p>
+      <w:pPr>
+        <w:ind w:firstLine="720"/>
+      </w:pPr>
+      <w:r>
+        <w:t xml:space="preserve">A DataBase Class that holds the database and acts as the main access point for </w:t>
+      </w:r>
+      <w:r>
+        <w:tab/>
+      </w:r>
+      <w:r>
+        <w:tab/>
+        <w:t xml:space="preserve">your </w:t>
+      </w:r>
+      <w:r>
+        <w:t>SQL queries</w:t>
+      </w:r>
+    </w:p>
+    <w:p>
+      <w:pPr>
+        <w:pStyle w:val="ListParagraph"/>
+        <w:numPr>
+          <w:ilvl w:val="0"/>
+          <w:numId w:val="2"/>
+        </w:numPr>
         <w:rPr>
           <w:color w:val="4472C4" w:themeColor="accent1"/>
         </w:rPr>
+      </w:pPr>
+      <w:r>
+        <w:rPr>
+          <w:color w:val="4472C4" w:themeColor="accent1"/>
+        </w:rPr>
+        <w:t>Dao (Data Access object)</w:t>
+      </w:r>
+      <w:r>
+        <w:rPr>
+          <w:color w:val="4472C4" w:themeColor="accent1"/>
+        </w:rPr>
+        <w:t xml:space="preserve"> </w:t>
+      </w:r>
+      <w:r>
+        <w:rPr>
+          <w:color w:val="4472C4" w:themeColor="accent1"/>
+        </w:rPr>
         <w:t>:</w:t>
       </w:r>
-    </w:p>
-    <w:p>
-      <w:pPr>
-        <w:ind w:firstLine="720"/>
-      </w:pPr>
       <w:r>
         <w:rPr>
           <w:color w:val="4472C4" w:themeColor="accent1"/>
         </w:rPr>
-        <w:t xml:space="preserve">A </w:t>
-      </w:r>
-      <w:proofErr w:type="spellStart"/>
-      <w:r>
+        <w:t xml:space="preserve"> (Also a Annoatation)</w:t>
+      </w:r>
+    </w:p>
+    <w:p>
+      <w:pPr>
+        <w:ind w:left="720"/>
+      </w:pPr>
+      <w:r>
+        <w:t xml:space="preserve">Dao is used for </w:t>
+      </w:r>
+      <w:r>
+        <w:t>containing all logic function (CURD) with database (Create, Update, Read, Deletee)</w:t>
+      </w:r>
+      <w:r>
+        <w:t>.</w:t>
+      </w:r>
+    </w:p>
+    <w:p>
+      <w:pPr>
+        <w:pStyle w:val="ListParagraph"/>
+        <w:numPr>
+          <w:ilvl w:val="0"/>
+          <w:numId w:val="2"/>
+        </w:numPr>
         <w:rPr>
           <w:color w:val="4472C4" w:themeColor="accent1"/>
         </w:rPr>
-        <w:t>DataBase</w:t>
-      </w:r>
-      <w:proofErr w:type="spellEnd"/>
+      </w:pPr>
       <w:r>
         <w:rPr>
           <w:color w:val="4472C4" w:themeColor="accent1"/>
         </w:rPr>
-        <w:t xml:space="preserve"> Class that holds the database and acts as the main access point for </w:t>
-      </w:r>
-      <w:r>
-        <w:rPr>
-          <w:color w:val="4472C4" w:themeColor="accent1"/>
-        </w:rPr>
+        <w:t>Entity: (Also a Annotation)</w:t>
+      </w:r>
+    </w:p>
+    <w:p>
+      <w:pPr>
+        <w:rPr>
+          <w:color w:val="FF0000"/>
+        </w:rPr>
+      </w:pPr>
+    </w:p>
+    <w:p>
+      <w:pPr>
+        <w:rPr>
+          <w:b/>
+          <w:bCs/>
+          <w:color w:val="FF0000"/>
+        </w:rPr>
+      </w:pPr>
+      <w:r>
+        <w:rPr>
+          <w:b/>
+          <w:bCs/>
+          <w:color w:val="FF0000"/>
+        </w:rPr>
+        <w:t>Rule for declare DatabaseClass</w:t>
+      </w:r>
+    </w:p>
+    <w:p>
+      <w:r>
         <w:tab/>
-      </w:r>
-      <w:r>
-        <w:rPr>
-          <w:color w:val="4472C4" w:themeColor="accent1"/>
-        </w:rPr>
-        <w:tab/>
-        <w:t>your Application</w:t>
-      </w:r>
-    </w:p>
-    <w:p>
-      <w:r>
-        <w:tab/>
+        <w:t xml:space="preserve">    </w:t>
+      </w:r>
+      <w:r>
+        <w:rPr>
+          <w:noProof/>
+        </w:rPr>
+        <w:drawing>
+          <wp:inline distT="0" distB="0" distL="0" distR="0" wp14:anchorId="5878790A" wp14:editId="74C78648">
+            <wp:extent cx="5943600" cy="1724025"/>
+            <wp:effectExtent l="0" t="0" r="0" b="9525"/>
+            <wp:docPr id="528991395" name="Picture 1"/>
+            <wp:cNvGraphicFramePr>
+              <a:graphicFrameLocks xmlns:a="http://schemas.openxmlformats.org/drawingml/2006/main" noChangeAspect="1"/>
+            </wp:cNvGraphicFramePr>
+            <a:graphic xmlns:a="http://schemas.openxmlformats.org/drawingml/2006/main">
+              <a:graphicData uri="http://schemas.openxmlformats.org/drawingml/2006/picture">
+                <pic:pic xmlns:pic="http://schemas.openxmlformats.org/drawingml/2006/picture">
+                  <pic:nvPicPr>
+                    <pic:cNvPr id="528991395" name=""/>
+                    <pic:cNvPicPr/>
+                  </pic:nvPicPr>
+                  <pic:blipFill>
+                    <a:blip r:embed="rId5"/>
+                    <a:stretch>
+                      <a:fillRect/>
+                    </a:stretch>
+                  </pic:blipFill>
+                  <pic:spPr>
+                    <a:xfrm>
+                      <a:off x="0" y="0"/>
+                      <a:ext cx="5943600" cy="1724025"/>
+                    </a:xfrm>
+                    <a:prstGeom prst="rect">
+                      <a:avLst/>
+                    </a:prstGeom>
+                  </pic:spPr>
+                </pic:pic>
+              </a:graphicData>
+            </a:graphic>
+          </wp:inline>
+        </w:drawing>
+      </w:r>
+    </w:p>
+    <w:p>
+      <w:pPr>
+        <w:pStyle w:val="ListParagraph"/>
+        <w:numPr>
+          <w:ilvl w:val="0"/>
+          <w:numId w:val="2"/>
+        </w:numPr>
+      </w:pPr>
+      <w:r>
+        <w:t xml:space="preserve">The class database has to be annotatation with “@Database” annotation </w:t>
+      </w:r>
+    </w:p>
+    <w:p>
+      <w:pPr>
+        <w:pStyle w:val="ListParagraph"/>
+        <w:numPr>
+          <w:ilvl w:val="0"/>
+          <w:numId w:val="2"/>
+        </w:numPr>
+      </w:pPr>
+      <w:r>
+        <w:t>This class has to be abstraction class and extend RoomDatabase ( for getting all library and function of Room)</w:t>
+      </w:r>
+    </w:p>
+    <w:p>
+      <w:pPr>
+        <w:pStyle w:val="ListParagraph"/>
+        <w:numPr>
+          <w:ilvl w:val="0"/>
+          <w:numId w:val="2"/>
+        </w:numPr>
+      </w:pPr>
+      <w:r>
+        <w:t xml:space="preserve">Each Dao class has to </w:t>
+      </w:r>
+      <w:r>
+        <w:t xml:space="preserve">associated with the database </w:t>
+      </w:r>
+    </w:p>
+    <w:p>
+      <w:pPr>
+        <w:rPr>
+          <w:b/>
+          <w:bCs/>
+        </w:rPr>
+      </w:pPr>
+      <w:r>
+        <w:rPr>
+          <w:b/>
+          <w:bCs/>
+        </w:rPr>
+        <w:t>Single Annotation</w:t>
+      </w:r>
+      <w:r>
+        <w:rPr>
+          <w:b/>
+          <w:bCs/>
+        </w:rPr>
+        <w:t xml:space="preserve"> </w:t>
+      </w:r>
+    </w:p>
+    <w:p>
+      <w:pPr>
+        <w:rPr>
+          <w:b/>
+          <w:bCs/>
+        </w:rPr>
+      </w:pPr>
+    </w:p>
+    <w:p>
+      <w:pPr>
+        <w:rPr>
+          <w:b/>
+          <w:bCs/>
+          <w:color w:val="FF0000"/>
+        </w:rPr>
+      </w:pPr>
+      <w:r>
+        <w:rPr>
+          <w:b/>
+          <w:bCs/>
+          <w:color w:val="FF0000"/>
+        </w:rPr>
+        <w:t>Part 2: Dagger-Hilt ( Dependency Injection)</w:t>
+      </w:r>
+    </w:p>
+    <w:p>
+      <w:pPr>
+        <w:rPr>
+          <w:b/>
+          <w:bCs/>
+          <w:color w:val="FF0000"/>
+        </w:rPr>
+      </w:pPr>
+    </w:p>
+    <w:p>
+      <w:pPr>
+        <w:rPr>
+          <w:color w:val="000000" w:themeColor="text1"/>
+        </w:rPr>
+      </w:pPr>
+      <w:r>
+        <w:rPr>
+          <w:color w:val="000000" w:themeColor="text1"/>
+        </w:rPr>
+        <w:lastRenderedPageBreak/>
+        <w:t xml:space="preserve"> </w:t>
+      </w:r>
+      <w:r>
+        <w:rPr>
+          <w:color w:val="000000" w:themeColor="text1"/>
+        </w:rPr>
+        <w:t>Dagger-Hilt is a framework for the DI (Depedency Injection). To use Dagger-Hilt we has to declare on the top of the roof of app. Beause it’s will implementation all the application</w:t>
+      </w:r>
+    </w:p>
+    <w:p>
+      <w:pPr>
+        <w:rPr>
+          <w:color w:val="000000" w:themeColor="text1"/>
+        </w:rPr>
+      </w:pPr>
+    </w:p>
+    <w:p>
+      <w:pPr>
+        <w:rPr>
+          <w:b/>
+          <w:bCs/>
+          <w:color w:val="FF0000"/>
+        </w:rPr>
+      </w:pPr>
+      <w:r>
+        <w:rPr>
+          <w:b/>
+          <w:bCs/>
+          <w:color w:val="FF0000"/>
+        </w:rPr>
+        <w:t xml:space="preserve">Hilt Module: </w:t>
+      </w:r>
+    </w:p>
+    <w:p>
+      <w:pPr>
+        <w:rPr>
+          <w:color w:val="000000" w:themeColor="text1"/>
+        </w:rPr>
+      </w:pPr>
+      <w:r>
+        <w:rPr>
+          <w:color w:val="000000" w:themeColor="text1"/>
+        </w:rPr>
+        <w:t xml:space="preserve">A place to define how to provide instance of a certain type </w:t>
+      </w:r>
+    </w:p>
+    <w:p>
+      <w:pPr>
+        <w:rPr>
+          <w:color w:val="000000" w:themeColor="text1"/>
+        </w:rPr>
+      </w:pPr>
+    </w:p>
+    <w:p>
+      <w:pPr>
+        <w:rPr>
+          <w:color w:val="000000" w:themeColor="text1"/>
+        </w:rPr>
+      </w:pPr>
+      <w:r>
+        <w:rPr>
+          <w:color w:val="000000" w:themeColor="text1"/>
+        </w:rPr>
+        <w:drawing>
+          <wp:inline distT="0" distB="0" distL="0" distR="0" wp14:anchorId="2BD2A75A" wp14:editId="61BCA04E">
+            <wp:extent cx="5943600" cy="2426335"/>
+            <wp:effectExtent l="0" t="0" r="0" b="0"/>
+            <wp:docPr id="2108581985" name="Picture 1"/>
+            <wp:cNvGraphicFramePr>
+              <a:graphicFrameLocks xmlns:a="http://schemas.openxmlformats.org/drawingml/2006/main" noChangeAspect="1"/>
+            </wp:cNvGraphicFramePr>
+            <a:graphic xmlns:a="http://schemas.openxmlformats.org/drawingml/2006/main">
+              <a:graphicData uri="http://schemas.openxmlformats.org/drawingml/2006/picture">
+                <pic:pic xmlns:pic="http://schemas.openxmlformats.org/drawingml/2006/picture">
+                  <pic:nvPicPr>
+                    <pic:cNvPr id="2108581985" name=""/>
+                    <pic:cNvPicPr/>
+                  </pic:nvPicPr>
+                  <pic:blipFill>
+                    <a:blip r:embed="rId6"/>
+                    <a:stretch>
+                      <a:fillRect/>
+                    </a:stretch>
+                  </pic:blipFill>
+                  <pic:spPr>
+                    <a:xfrm>
+                      <a:off x="0" y="0"/>
+                      <a:ext cx="5943600" cy="2426335"/>
+                    </a:xfrm>
+                    <a:prstGeom prst="rect">
+                      <a:avLst/>
+                    </a:prstGeom>
+                  </pic:spPr>
+                </pic:pic>
+              </a:graphicData>
+            </a:graphic>
+          </wp:inline>
+        </w:drawing>
       </w:r>
     </w:p>
     <w:sectPr>
@@ -101,6 +477,118 @@
 <file path=word/numbering.xml><?xml version="1.0" encoding="utf-8"?>
 <w:numbering xmlns:wpc="http://schemas.microsoft.com/office/word/2010/wordprocessingCanvas" xmlns:cx="http://schemas.microsoft.com/office/drawing/2014/chartex" xmlns:cx1="http://schemas.microsoft.com/office/drawing/2015/9/8/chartex" xmlns:cx2="http://schemas.microsoft.com/office/drawing/2015/10/21/chartex" xmlns:cx3="http://schemas.microsoft.com/office/drawing/2016/5/9/chartex" xmlns:cx4="http://schemas.microsoft.com/office/drawing/2016/5/10/chartex" xmlns:cx5="http://schemas.microsoft.com/office/drawing/2016/5/11/chartex" xmlns:cx6="http://schemas.microsoft.com/office/drawing/2016/5/12/chartex" xmlns:cx7="http://schemas.microsoft.com/office/drawing/2016/5/13/chartex" xmlns:cx8="http://schemas.microsoft.com/office/drawing/2016/5/14/chartex" xmlns:mc="http://schemas.openxmlformats.org/markup-compatibility/2006" xmlns:aink="http://schemas.microsoft.com/office/drawing/2016/ink" xmlns:am3d="http://schemas.microsoft.com/office/drawing/2017/model3d" xmlns:o="urn:schemas-microsoft-com:office:office" xmlns:oel="http://schemas.microsoft.com/office/2019/extlst" xmlns:r="http://schemas.openxmlformats.org/officeDocument/2006/relationships" xmlns:m="http://schemas.openxmlformats.org/officeDocument/2006/math" xmlns:v="urn:schemas-microsoft-com:vml" xmlns:wp14="http://schemas.microsoft.com/office/word/2010/wordprocessingDrawing" xmlns:wp="http://schemas.openxmlformats.org/drawingml/2006/wordprocessingDrawing" xmlns:w10="urn:schemas-microsoft-com:office:word" xmlns:w="http://schemas.openxmlformats.org/wordprocessingml/2006/main" xmlns:w14="http://schemas.microsoft.com/office/word/2010/wordml" xmlns:w15="http://schemas.microsoft.com/office/word/2012/wordml" xmlns:w16cex="http://schemas.microsoft.com/office/word/2018/wordml/cex" xmlns:w16cid="http://schemas.microsoft.com/office/word/2016/wordml/cid" xmlns:w16="http://schemas.microsoft.com/office/word/2018/wordml" xmlns:w16du="http://schemas.microsoft.com/office/word/2023/wordml/word16du" xmlns:w16sdtdh="http://schemas.microsoft.com/office/word/2020/wordml/sdtdatahash" xmlns:w16se="http://schemas.microsoft.com/office/word/2015/wordml/symex" xmlns:wpg="http://schemas.microsoft.com/office/word/2010/wordprocessingGroup" xmlns:wpi="http://schemas.microsoft.com/office/word/2010/wordprocessingInk" xmlns:wne="http://schemas.microsoft.com/office/word/2006/wordml" xmlns:wps="http://schemas.microsoft.com/office/word/2010/wordprocessingShape" mc:Ignorable="w14 w15 w16se w16cid w16 w16cex w16sdtdh w16du wp14">
   <w:abstractNum w:abstractNumId="0" w15:restartNumberingAfterBreak="0">
+    <w:nsid w:val="12B863A5"/>
+    <w:multiLevelType w:val="hybridMultilevel"/>
+    <w:tmpl w:val="FCC81FF2"/>
+    <w:lvl w:ilvl="0" w:tplc="9C421F2A">
+      <w:numFmt w:val="bullet"/>
+      <w:lvlText w:val="-"/>
+      <w:lvlJc w:val="left"/>
+      <w:pPr>
+        <w:ind w:left="720" w:hanging="360"/>
+      </w:pPr>
+      <w:rPr>
+        <w:rFonts w:ascii="Arial" w:eastAsia="MS Mincho" w:hAnsi="Arial" w:cs="Arial" w:hint="default"/>
+      </w:rPr>
+    </w:lvl>
+    <w:lvl w:ilvl="1" w:tplc="04090003">
+      <w:start w:val="1"/>
+      <w:numFmt w:val="bullet"/>
+      <w:lvlText w:val="o"/>
+      <w:lvlJc w:val="left"/>
+      <w:pPr>
+        <w:ind w:left="1440" w:hanging="360"/>
+      </w:pPr>
+      <w:rPr>
+        <w:rFonts w:ascii="Courier New" w:hAnsi="Courier New" w:cs="Courier New" w:hint="default"/>
+      </w:rPr>
+    </w:lvl>
+    <w:lvl w:ilvl="2" w:tplc="04090005" w:tentative="1">
+      <w:start w:val="1"/>
+      <w:numFmt w:val="bullet"/>
+      <w:lvlText w:val=""/>
+      <w:lvlJc w:val="left"/>
+      <w:pPr>
+        <w:ind w:left="2160" w:hanging="360"/>
+      </w:pPr>
+      <w:rPr>
+        <w:rFonts w:ascii="Wingdings" w:hAnsi="Wingdings" w:hint="default"/>
+      </w:rPr>
+    </w:lvl>
+    <w:lvl w:ilvl="3" w:tplc="04090001" w:tentative="1">
+      <w:start w:val="1"/>
+      <w:numFmt w:val="bullet"/>
+      <w:lvlText w:val=""/>
+      <w:lvlJc w:val="left"/>
+      <w:pPr>
+        <w:ind w:left="2880" w:hanging="360"/>
+      </w:pPr>
+      <w:rPr>
+        <w:rFonts w:ascii="Symbol" w:hAnsi="Symbol" w:hint="default"/>
+      </w:rPr>
+    </w:lvl>
+    <w:lvl w:ilvl="4" w:tplc="04090003" w:tentative="1">
+      <w:start w:val="1"/>
+      <w:numFmt w:val="bullet"/>
+      <w:lvlText w:val="o"/>
+      <w:lvlJc w:val="left"/>
+      <w:pPr>
+        <w:ind w:left="3600" w:hanging="360"/>
+      </w:pPr>
+      <w:rPr>
+        <w:rFonts w:ascii="Courier New" w:hAnsi="Courier New" w:cs="Courier New" w:hint="default"/>
+      </w:rPr>
+    </w:lvl>
+    <w:lvl w:ilvl="5" w:tplc="04090005" w:tentative="1">
+      <w:start w:val="1"/>
+      <w:numFmt w:val="bullet"/>
+      <w:lvlText w:val=""/>
+      <w:lvlJc w:val="left"/>
+      <w:pPr>
+        <w:ind w:left="4320" w:hanging="360"/>
+      </w:pPr>
+      <w:rPr>
+        <w:rFonts w:ascii="Wingdings" w:hAnsi="Wingdings" w:hint="default"/>
+      </w:rPr>
+    </w:lvl>
+    <w:lvl w:ilvl="6" w:tplc="04090001" w:tentative="1">
+      <w:start w:val="1"/>
+      <w:numFmt w:val="bullet"/>
+      <w:lvlText w:val=""/>
+      <w:lvlJc w:val="left"/>
+      <w:pPr>
+        <w:ind w:left="5040" w:hanging="360"/>
+      </w:pPr>
+      <w:rPr>
+        <w:rFonts w:ascii="Symbol" w:hAnsi="Symbol" w:hint="default"/>
+      </w:rPr>
+    </w:lvl>
+    <w:lvl w:ilvl="7" w:tplc="04090003" w:tentative="1">
+      <w:start w:val="1"/>
+      <w:numFmt w:val="bullet"/>
+      <w:lvlText w:val="o"/>
+      <w:lvlJc w:val="left"/>
+      <w:pPr>
+        <w:ind w:left="5760" w:hanging="360"/>
+      </w:pPr>
+      <w:rPr>
+        <w:rFonts w:ascii="Courier New" w:hAnsi="Courier New" w:cs="Courier New" w:hint="default"/>
+      </w:rPr>
+    </w:lvl>
+    <w:lvl w:ilvl="8" w:tplc="04090005" w:tentative="1">
+      <w:start w:val="1"/>
+      <w:numFmt w:val="bullet"/>
+      <w:lvlText w:val=""/>
+      <w:lvlJc w:val="left"/>
+      <w:pPr>
+        <w:ind w:left="6480" w:hanging="360"/>
+      </w:pPr>
+      <w:rPr>
+        <w:rFonts w:ascii="Wingdings" w:hAnsi="Wingdings" w:hint="default"/>
+      </w:rPr>
+    </w:lvl>
+  </w:abstractNum>
+  <w:abstractNum w:abstractNumId="1" w15:restartNumberingAfterBreak="0">
     <w:nsid w:val="2F237BB3"/>
     <w:multiLevelType w:val="hybridMultilevel"/>
     <w:tmpl w:val="2676C8C8"/>
@@ -212,7 +700,7 @@
       </w:rPr>
     </w:lvl>
   </w:abstractNum>
-  <w:abstractNum w:abstractNumId="1" w15:restartNumberingAfterBreak="0">
+  <w:abstractNum w:abstractNumId="2" w15:restartNumberingAfterBreak="0">
     <w:nsid w:val="393C6428"/>
     <w:multiLevelType w:val="hybridMultilevel"/>
     <w:tmpl w:val="5BF2EE3A"/>
@@ -325,10 +813,13 @@
     </w:lvl>
   </w:abstractNum>
   <w:num w:numId="1" w16cid:durableId="23215735">
-    <w:abstractNumId w:val="0"/>
+    <w:abstractNumId w:val="1"/>
   </w:num>
   <w:num w:numId="2" w16cid:durableId="1662732612">
-    <w:abstractNumId w:val="1"/>
+    <w:abstractNumId w:val="2"/>
+  </w:num>
+  <w:num w:numId="3" w16cid:durableId="558592910">
+    <w:abstractNumId w:val="0"/>
   </w:num>
 </w:numbering>
 </file>

</xml_diff>

<commit_message>
first set up frontend screen - List screen
</commit_message>
<xml_diff>
--- a/FileGhiChu.docx
+++ b/FileGhiChu.docx
@@ -634,6 +634,7 @@
       </w:pPr>
       <w:r>
         <w:rPr>
+          <w:noProof/>
           <w:color w:val="000000" w:themeColor="text1"/>
         </w:rPr>
         <w:drawing>
@@ -671,6 +672,101 @@
             </a:graphic>
           </wp:inline>
         </w:drawing>
+      </w:r>
+    </w:p>
+    <w:p>
+      <w:pPr>
+        <w:rPr>
+          <w:color w:val="000000" w:themeColor="text1"/>
+        </w:rPr>
+      </w:pPr>
+    </w:p>
+    <w:p>
+      <w:pPr>
+        <w:rPr>
+          <w:color w:val="000000" w:themeColor="text1"/>
+        </w:rPr>
+      </w:pPr>
+    </w:p>
+    <w:p>
+      <w:pPr>
+        <w:rPr>
+          <w:color w:val="000000" w:themeColor="text1"/>
+        </w:rPr>
+      </w:pPr>
+      <w:r>
+        <w:rPr>
+          <w:color w:val="000000" w:themeColor="text1"/>
+        </w:rPr>
+        <w:t>Frontend Code:</w:t>
+      </w:r>
+    </w:p>
+    <w:p>
+      <w:pPr>
+        <w:rPr>
+          <w:color w:val="000000" w:themeColor="text1"/>
+        </w:rPr>
+      </w:pPr>
+      <w:r>
+        <w:rPr>
+          <w:color w:val="000000" w:themeColor="text1"/>
+        </w:rPr>
+        <w:lastRenderedPageBreak/>
+        <w:drawing>
+          <wp:inline distT="0" distB="0" distL="0" distR="0" wp14:anchorId="3D0A69FF" wp14:editId="1E172CE7">
+            <wp:extent cx="5943600" cy="3603625"/>
+            <wp:effectExtent l="0" t="0" r="0" b="0"/>
+            <wp:docPr id="1878943975" name="Picture 1"/>
+            <wp:cNvGraphicFramePr>
+              <a:graphicFrameLocks xmlns:a="http://schemas.openxmlformats.org/drawingml/2006/main" noChangeAspect="1"/>
+            </wp:cNvGraphicFramePr>
+            <a:graphic xmlns:a="http://schemas.openxmlformats.org/drawingml/2006/main">
+              <a:graphicData uri="http://schemas.openxmlformats.org/drawingml/2006/picture">
+                <pic:pic xmlns:pic="http://schemas.openxmlformats.org/drawingml/2006/picture">
+                  <pic:nvPicPr>
+                    <pic:cNvPr id="1878943975" name=""/>
+                    <pic:cNvPicPr/>
+                  </pic:nvPicPr>
+                  <pic:blipFill>
+                    <a:blip r:embed="rId9"/>
+                    <a:stretch>
+                      <a:fillRect/>
+                    </a:stretch>
+                  </pic:blipFill>
+                  <pic:spPr>
+                    <a:xfrm>
+                      <a:off x="0" y="0"/>
+                      <a:ext cx="5943600" cy="3603625"/>
+                    </a:xfrm>
+                    <a:prstGeom prst="rect">
+                      <a:avLst/>
+                    </a:prstGeom>
+                  </pic:spPr>
+                </pic:pic>
+              </a:graphicData>
+            </a:graphic>
+          </wp:inline>
+        </w:drawing>
+      </w:r>
+    </w:p>
+    <w:p>
+      <w:pPr>
+        <w:rPr>
+          <w:color w:val="000000" w:themeColor="text1"/>
+        </w:rPr>
+      </w:pPr>
+    </w:p>
+    <w:p>
+      <w:pPr>
+        <w:rPr>
+          <w:color w:val="000000" w:themeColor="text1"/>
+        </w:rPr>
+      </w:pPr>
+      <w:r>
+        <w:rPr>
+          <w:color w:val="000000" w:themeColor="text1"/>
+        </w:rPr>
+        <w:t>Scaffold component</w:t>
       </w:r>
     </w:p>
     <w:sectPr>

</xml_diff>

<commit_message>
update top app bar
</commit_message>
<xml_diff>
--- a/FileGhiChu.docx
+++ b/FileGhiChu.docx
@@ -767,6 +767,334 @@
           <w:color w:val="000000" w:themeColor="text1"/>
         </w:rPr>
         <w:t>Scaffold component</w:t>
+      </w:r>
+    </w:p>
+    <w:p>
+      <w:pPr>
+        <w:rPr>
+          <w:color w:val="000000" w:themeColor="text1"/>
+        </w:rPr>
+      </w:pPr>
+    </w:p>
+    <w:p>
+      <w:pPr>
+        <w:rPr>
+          <w:color w:val="000000" w:themeColor="text1"/>
+        </w:rPr>
+      </w:pPr>
+    </w:p>
+    <w:p>
+      <w:pPr>
+        <w:rPr>
+          <w:color w:val="000000" w:themeColor="text1"/>
+        </w:rPr>
+      </w:pPr>
+    </w:p>
+    <w:p>
+      <w:pPr>
+        <w:rPr>
+          <w:color w:val="000000" w:themeColor="text1"/>
+        </w:rPr>
+      </w:pPr>
+      <w:r>
+        <w:rPr>
+          <w:color w:val="000000" w:themeColor="text1"/>
+        </w:rPr>
+        <w:t xml:space="preserve">Mui-3 </w:t>
+      </w:r>
+    </w:p>
+    <w:p>
+      <w:pPr>
+        <w:rPr>
+          <w:color w:val="000000" w:themeColor="text1"/>
+        </w:rPr>
+      </w:pPr>
+      <w:r>
+        <w:rPr>
+          <w:color w:val="000000" w:themeColor="text1"/>
+        </w:rPr>
+        <w:t xml:space="preserve">ColorSchemes: A place to contained all the color component in our app. It’s location in </w:t>
+      </w:r>
+    </w:p>
+    <w:p>
+      <w:pPr>
+        <w:rPr>
+          <w:color w:val="000000" w:themeColor="text1"/>
+        </w:rPr>
+      </w:pPr>
+      <w:r>
+        <w:rPr>
+          <w:color w:val="000000" w:themeColor="text1"/>
+        </w:rPr>
+        <w:t>“</w:t>
+      </w:r>
+      <w:r>
+        <w:rPr>
+          <w:i/>
+          <w:iCs/>
+          <w:color w:val="000000" w:themeColor="text1"/>
+        </w:rPr>
+        <w:t xml:space="preserve">package </w:t>
+      </w:r>
+      <w:r>
+        <w:rPr>
+          <w:color w:val="000000" w:themeColor="text1"/>
+        </w:rPr>
+        <w:t>com.example.</w:t>
+      </w:r>
+      <w:r>
+        <w:rPr>
+          <w:color w:val="000000" w:themeColor="text1"/>
+        </w:rPr>
+        <w:t>{tenProject}</w:t>
+      </w:r>
+      <w:r>
+        <w:rPr>
+          <w:color w:val="000000" w:themeColor="text1"/>
+        </w:rPr>
+        <w:t>.ui.theme</w:t>
+      </w:r>
+      <w:r>
+        <w:rPr>
+          <w:color w:val="000000" w:themeColor="text1"/>
+        </w:rPr>
+        <w:t>”</w:t>
+      </w:r>
+    </w:p>
+    <w:p>
+      <w:pPr>
+        <w:rPr>
+          <w:color w:val="000000" w:themeColor="text1"/>
+        </w:rPr>
+      </w:pPr>
+      <w:r>
+        <w:rPr>
+          <w:color w:val="000000" w:themeColor="text1"/>
+        </w:rPr>
+        <w:lastRenderedPageBreak/>
+        <w:drawing>
+          <wp:inline distT="0" distB="0" distL="0" distR="0" wp14:anchorId="3C58E4F7" wp14:editId="22D7B90B">
+            <wp:extent cx="5943600" cy="2750820"/>
+            <wp:effectExtent l="0" t="0" r="0" b="0"/>
+            <wp:docPr id="679667107" name="Picture 1"/>
+            <wp:cNvGraphicFramePr>
+              <a:graphicFrameLocks xmlns:a="http://schemas.openxmlformats.org/drawingml/2006/main" noChangeAspect="1"/>
+            </wp:cNvGraphicFramePr>
+            <a:graphic xmlns:a="http://schemas.openxmlformats.org/drawingml/2006/main">
+              <a:graphicData uri="http://schemas.openxmlformats.org/drawingml/2006/picture">
+                <pic:pic xmlns:pic="http://schemas.openxmlformats.org/drawingml/2006/picture">
+                  <pic:nvPicPr>
+                    <pic:cNvPr id="679667107" name=""/>
+                    <pic:cNvPicPr/>
+                  </pic:nvPicPr>
+                  <pic:blipFill>
+                    <a:blip r:embed="rId10"/>
+                    <a:stretch>
+                      <a:fillRect/>
+                    </a:stretch>
+                  </pic:blipFill>
+                  <pic:spPr>
+                    <a:xfrm>
+                      <a:off x="0" y="0"/>
+                      <a:ext cx="5943600" cy="2750820"/>
+                    </a:xfrm>
+                    <a:prstGeom prst="rect">
+                      <a:avLst/>
+                    </a:prstGeom>
+                  </pic:spPr>
+                </pic:pic>
+              </a:graphicData>
+            </a:graphic>
+          </wp:inline>
+        </w:drawing>
+      </w:r>
+    </w:p>
+    <w:p>
+      <w:pPr>
+        <w:rPr>
+          <w:color w:val="000000" w:themeColor="text1"/>
+        </w:rPr>
+      </w:pPr>
+    </w:p>
+    <w:p>
+      <w:pPr>
+        <w:rPr>
+          <w:color w:val="000000" w:themeColor="text1"/>
+        </w:rPr>
+      </w:pPr>
+      <w:r>
+        <w:rPr>
+          <w:color w:val="000000" w:themeColor="text1"/>
+        </w:rPr>
+        <w:t>Example usaged</w:t>
+      </w:r>
+    </w:p>
+    <w:p>
+      <w:pPr>
+        <w:rPr>
+          <w:color w:val="000000" w:themeColor="text1"/>
+        </w:rPr>
+      </w:pPr>
+      <w:r>
+        <w:rPr>
+          <w:color w:val="000000" w:themeColor="text1"/>
+        </w:rPr>
+        <w:drawing>
+          <wp:inline distT="0" distB="0" distL="0" distR="0" wp14:anchorId="370276A0" wp14:editId="32635E65">
+            <wp:extent cx="3847381" cy="3996179"/>
+            <wp:effectExtent l="0" t="0" r="1270" b="4445"/>
+            <wp:docPr id="1358934351" name="Picture 1"/>
+            <wp:cNvGraphicFramePr>
+              <a:graphicFrameLocks xmlns:a="http://schemas.openxmlformats.org/drawingml/2006/main" noChangeAspect="1"/>
+            </wp:cNvGraphicFramePr>
+            <a:graphic xmlns:a="http://schemas.openxmlformats.org/drawingml/2006/main">
+              <a:graphicData uri="http://schemas.openxmlformats.org/drawingml/2006/picture">
+                <pic:pic xmlns:pic="http://schemas.openxmlformats.org/drawingml/2006/picture">
+                  <pic:nvPicPr>
+                    <pic:cNvPr id="1358934351" name=""/>
+                    <pic:cNvPicPr/>
+                  </pic:nvPicPr>
+                  <pic:blipFill>
+                    <a:blip r:embed="rId11"/>
+                    <a:stretch>
+                      <a:fillRect/>
+                    </a:stretch>
+                  </pic:blipFill>
+                  <pic:spPr>
+                    <a:xfrm>
+                      <a:off x="0" y="0"/>
+                      <a:ext cx="3852930" cy="4001942"/>
+                    </a:xfrm>
+                    <a:prstGeom prst="rect">
+                      <a:avLst/>
+                    </a:prstGeom>
+                  </pic:spPr>
+                </pic:pic>
+              </a:graphicData>
+            </a:graphic>
+          </wp:inline>
+        </w:drawing>
+      </w:r>
+    </w:p>
+    <w:p>
+      <w:pPr>
+        <w:rPr>
+          <w:color w:val="000000" w:themeColor="text1"/>
+        </w:rPr>
+      </w:pPr>
+      <w:r>
+        <w:rPr>
+          <w:color w:val="000000" w:themeColor="text1"/>
+        </w:rPr>
+        <w:lastRenderedPageBreak/>
+        <w:drawing>
+          <wp:inline distT="0" distB="0" distL="0" distR="0" wp14:anchorId="73EDB402" wp14:editId="102CB2F4">
+            <wp:extent cx="5055079" cy="4516087"/>
+            <wp:effectExtent l="0" t="0" r="0" b="0"/>
+            <wp:docPr id="1652377403" name="Picture 1"/>
+            <wp:cNvGraphicFramePr>
+              <a:graphicFrameLocks xmlns:a="http://schemas.openxmlformats.org/drawingml/2006/main" noChangeAspect="1"/>
+            </wp:cNvGraphicFramePr>
+            <a:graphic xmlns:a="http://schemas.openxmlformats.org/drawingml/2006/main">
+              <a:graphicData uri="http://schemas.openxmlformats.org/drawingml/2006/picture">
+                <pic:pic xmlns:pic="http://schemas.openxmlformats.org/drawingml/2006/picture">
+                  <pic:nvPicPr>
+                    <pic:cNvPr id="1652377403" name=""/>
+                    <pic:cNvPicPr/>
+                  </pic:nvPicPr>
+                  <pic:blipFill>
+                    <a:blip r:embed="rId12"/>
+                    <a:stretch>
+                      <a:fillRect/>
+                    </a:stretch>
+                  </pic:blipFill>
+                  <pic:spPr>
+                    <a:xfrm>
+                      <a:off x="0" y="0"/>
+                      <a:ext cx="5060288" cy="4520741"/>
+                    </a:xfrm>
+                    <a:prstGeom prst="rect">
+                      <a:avLst/>
+                    </a:prstGeom>
+                  </pic:spPr>
+                </pic:pic>
+              </a:graphicData>
+            </a:graphic>
+          </wp:inline>
+        </w:drawing>
+      </w:r>
+    </w:p>
+    <w:p>
+      <w:pPr>
+        <w:rPr>
+          <w:color w:val="000000" w:themeColor="text1"/>
+        </w:rPr>
+      </w:pPr>
+    </w:p>
+    <w:p>
+      <w:pPr>
+        <w:rPr>
+          <w:color w:val="000000" w:themeColor="text1"/>
+        </w:rPr>
+      </w:pPr>
+    </w:p>
+    <w:p>
+      <w:pPr>
+        <w:rPr>
+          <w:color w:val="000000" w:themeColor="text1"/>
+        </w:rPr>
+      </w:pPr>
+    </w:p>
+    <w:p>
+      <w:pPr>
+        <w:rPr>
+          <w:color w:val="000000" w:themeColor="text1"/>
+        </w:rPr>
+      </w:pPr>
+      <w:r>
+        <w:rPr>
+          <w:color w:val="000000" w:themeColor="text1"/>
+        </w:rPr>
+        <w:t>Trong JetPack Compose</w:t>
+      </w:r>
+    </w:p>
+    <w:p>
+      <w:pPr>
+        <w:rPr>
+          <w:color w:val="000000" w:themeColor="text1"/>
+        </w:rPr>
+      </w:pPr>
+      <w:r>
+        <w:rPr>
+          <w:color w:val="000000" w:themeColor="text1"/>
+        </w:rPr>
+        <w:t>Modifier hàm khá giống style trong className css ngay trong component</w:t>
+      </w:r>
+    </w:p>
+    <w:p>
+      <w:pPr>
+        <w:rPr>
+          <w:color w:val="000000" w:themeColor="text1"/>
+        </w:rPr>
+      </w:pPr>
+      <w:r>
+        <w:rPr>
+          <w:color w:val="000000" w:themeColor="text1"/>
+        </w:rPr>
+        <w:t>Modifier.padding (start ,end, top, bottom)</w:t>
+      </w:r>
+    </w:p>
+    <w:p>
+      <w:pPr>
+        <w:rPr>
+          <w:color w:val="000000" w:themeColor="text1"/>
+        </w:rPr>
+      </w:pPr>
+      <w:r>
+        <w:rPr>
+          <w:color w:val="000000" w:themeColor="text1"/>
+        </w:rPr>
+        <w:t>Modifier.size</w:t>
       </w:r>
     </w:p>
     <w:sectPr>
@@ -1533,7 +1861,6 @@
   <w:style w:type="character" w:default="1" w:styleId="DefaultParagraphFont">
     <w:name w:val="Default Paragraph Font"/>
     <w:uiPriority w:val="1"/>
-    <w:semiHidden/>
     <w:unhideWhenUsed/>
   </w:style>
   <w:style w:type="table" w:default="1" w:styleId="TableNormal">
@@ -1567,6 +1894,36 @@
       <w:ind w:left="720"/>
       <w:contextualSpacing/>
     </w:pPr>
+  </w:style>
+  <w:style w:type="paragraph" w:styleId="HTMLPreformatted">
+    <w:name w:val="HTML Preformatted"/>
+    <w:basedOn w:val="Normal"/>
+    <w:link w:val="HTMLPreformattedChar"/>
+    <w:uiPriority w:val="99"/>
+    <w:semiHidden/>
+    <w:unhideWhenUsed/>
+    <w:rsid w:val="0070602B"/>
+    <w:pPr>
+      <w:spacing w:after="0" w:line="240" w:lineRule="auto"/>
+    </w:pPr>
+    <w:rPr>
+      <w:rFonts w:ascii="Consolas" w:hAnsi="Consolas"/>
+      <w:sz w:val="20"/>
+      <w:szCs w:val="20"/>
+    </w:rPr>
+  </w:style>
+  <w:style w:type="character" w:customStyle="1" w:styleId="HTMLPreformattedChar">
+    <w:name w:val="HTML Preformatted Char"/>
+    <w:basedOn w:val="DefaultParagraphFont"/>
+    <w:link w:val="HTMLPreformatted"/>
+    <w:uiPriority w:val="99"/>
+    <w:semiHidden/>
+    <w:rsid w:val="0070602B"/>
+    <w:rPr>
+      <w:rFonts w:ascii="Consolas" w:hAnsi="Consolas"/>
+      <w:sz w:val="20"/>
+      <w:szCs w:val="20"/>
+    </w:rPr>
   </w:style>
 </w:styles>
 </file>

</xml_diff>

<commit_message>
base top app bar finished
</commit_message>
<xml_diff>
--- a/FileGhiChu.docx
+++ b/FileGhiChu.docx
@@ -709,6 +709,7 @@
       </w:pPr>
       <w:r>
         <w:rPr>
+          <w:noProof/>
           <w:color w:val="000000" w:themeColor="text1"/>
         </w:rPr>
         <w:lastRenderedPageBreak/>
@@ -869,6 +870,7 @@
       </w:pPr>
       <w:r>
         <w:rPr>
+          <w:noProof/>
           <w:color w:val="000000" w:themeColor="text1"/>
         </w:rPr>
         <w:lastRenderedPageBreak/>
@@ -937,6 +939,7 @@
       </w:pPr>
       <w:r>
         <w:rPr>
+          <w:noProof/>
           <w:color w:val="000000" w:themeColor="text1"/>
         </w:rPr>
         <w:drawing>
@@ -984,6 +987,7 @@
       </w:pPr>
       <w:r>
         <w:rPr>
+          <w:noProof/>
           <w:color w:val="000000" w:themeColor="text1"/>
         </w:rPr>
         <w:lastRenderedPageBreak/>
@@ -1068,20 +1072,44 @@
         <w:rPr>
           <w:color w:val="000000" w:themeColor="text1"/>
         </w:rPr>
-        <w:t>Modifier hàm khá giống style trong className css ngay trong component</w:t>
-      </w:r>
-    </w:p>
-    <w:p>
-      <w:pPr>
-        <w:rPr>
-          <w:color w:val="000000" w:themeColor="text1"/>
-        </w:rPr>
-      </w:pPr>
-      <w:r>
-        <w:rPr>
-          <w:color w:val="000000" w:themeColor="text1"/>
-        </w:rPr>
-        <w:t>Modifier.padding (start ,end, top, bottom)</w:t>
+        <w:t>Modifier</w:t>
+      </w:r>
+      <w:r>
+        <w:rPr>
+          <w:color w:val="000000" w:themeColor="text1"/>
+        </w:rPr>
+        <w:t xml:space="preserve"> :</w:t>
+      </w:r>
+      <w:r>
+        <w:rPr>
+          <w:color w:val="000000" w:themeColor="text1"/>
+        </w:rPr>
+        <w:t xml:space="preserve"> hàm khá giống style trong className css ngay trong component</w:t>
+      </w:r>
+    </w:p>
+    <w:p>
+      <w:pPr>
+        <w:rPr>
+          <w:color w:val="000000" w:themeColor="text1"/>
+        </w:rPr>
+      </w:pPr>
+      <w:r>
+        <w:rPr>
+          <w:color w:val="000000" w:themeColor="text1"/>
+        </w:rPr>
+        <w:t>Modifier.padding</w:t>
+      </w:r>
+      <w:r>
+        <w:rPr>
+          <w:color w:val="000000" w:themeColor="text1"/>
+        </w:rPr>
+        <w:t xml:space="preserve"> :</w:t>
+      </w:r>
+      <w:r>
+        <w:rPr>
+          <w:color w:val="000000" w:themeColor="text1"/>
+        </w:rPr>
+        <w:t xml:space="preserve"> (start ,end, top, bottom)</w:t>
       </w:r>
     </w:p>
     <w:p>
@@ -1095,6 +1123,121 @@
           <w:color w:val="000000" w:themeColor="text1"/>
         </w:rPr>
         <w:t>Modifier.size</w:t>
+      </w:r>
+      <w:r>
+        <w:rPr>
+          <w:color w:val="000000" w:themeColor="text1"/>
+        </w:rPr>
+        <w:t xml:space="preserve"> :</w:t>
+      </w:r>
+    </w:p>
+    <w:p>
+      <w:pPr>
+        <w:rPr>
+          <w:color w:val="000000" w:themeColor="text1"/>
+        </w:rPr>
+      </w:pPr>
+      <w:r>
+        <w:rPr>
+          <w:color w:val="000000" w:themeColor="text1"/>
+        </w:rPr>
+        <w:t>Modifier.alpha :  là setup transparent</w:t>
+      </w:r>
+    </w:p>
+    <w:p>
+      <w:pPr>
+        <w:rPr>
+          <w:color w:val="000000" w:themeColor="text1"/>
+        </w:rPr>
+      </w:pPr>
+    </w:p>
+    <w:p>
+      <w:pPr>
+        <w:rPr>
+          <w:color w:val="000000" w:themeColor="text1"/>
+        </w:rPr>
+      </w:pPr>
+      <w:r>
+        <w:rPr>
+          <w:color w:val="000000" w:themeColor="text1"/>
+        </w:rPr>
+        <w:lastRenderedPageBreak/>
+        <w:drawing>
+          <wp:inline distT="0" distB="0" distL="0" distR="0" wp14:anchorId="0112D6D4" wp14:editId="64126E78">
+            <wp:extent cx="5943600" cy="7252970"/>
+            <wp:effectExtent l="0" t="0" r="0" b="5080"/>
+            <wp:docPr id="1752997289" name="Picture 1"/>
+            <wp:cNvGraphicFramePr>
+              <a:graphicFrameLocks xmlns:a="http://schemas.openxmlformats.org/drawingml/2006/main" noChangeAspect="1"/>
+            </wp:cNvGraphicFramePr>
+            <a:graphic xmlns:a="http://schemas.openxmlformats.org/drawingml/2006/main">
+              <a:graphicData uri="http://schemas.openxmlformats.org/drawingml/2006/picture">
+                <pic:pic xmlns:pic="http://schemas.openxmlformats.org/drawingml/2006/picture">
+                  <pic:nvPicPr>
+                    <pic:cNvPr id="1752997289" name=""/>
+                    <pic:cNvPicPr/>
+                  </pic:nvPicPr>
+                  <pic:blipFill>
+                    <a:blip r:embed="rId13"/>
+                    <a:stretch>
+                      <a:fillRect/>
+                    </a:stretch>
+                  </pic:blipFill>
+                  <pic:spPr>
+                    <a:xfrm>
+                      <a:off x="0" y="0"/>
+                      <a:ext cx="5943600" cy="7252970"/>
+                    </a:xfrm>
+                    <a:prstGeom prst="rect">
+                      <a:avLst/>
+                    </a:prstGeom>
+                  </pic:spPr>
+                </pic:pic>
+              </a:graphicData>
+            </a:graphic>
+          </wp:inline>
+        </w:drawing>
+      </w:r>
+      <w:r>
+        <w:rPr>
+          <w:color w:val="000000" w:themeColor="text1"/>
+        </w:rPr>
+        <w:lastRenderedPageBreak/>
+        <w:drawing>
+          <wp:inline distT="0" distB="0" distL="0" distR="0" wp14:anchorId="379FEC7A" wp14:editId="0D3FE01C">
+            <wp:extent cx="5287113" cy="2067213"/>
+            <wp:effectExtent l="0" t="0" r="8890" b="9525"/>
+            <wp:docPr id="430968903" name="Picture 1"/>
+            <wp:cNvGraphicFramePr>
+              <a:graphicFrameLocks xmlns:a="http://schemas.openxmlformats.org/drawingml/2006/main" noChangeAspect="1"/>
+            </wp:cNvGraphicFramePr>
+            <a:graphic xmlns:a="http://schemas.openxmlformats.org/drawingml/2006/main">
+              <a:graphicData uri="http://schemas.openxmlformats.org/drawingml/2006/picture">
+                <pic:pic xmlns:pic="http://schemas.openxmlformats.org/drawingml/2006/picture">
+                  <pic:nvPicPr>
+                    <pic:cNvPr id="430968903" name=""/>
+                    <pic:cNvPicPr/>
+                  </pic:nvPicPr>
+                  <pic:blipFill>
+                    <a:blip r:embed="rId14"/>
+                    <a:stretch>
+                      <a:fillRect/>
+                    </a:stretch>
+                  </pic:blipFill>
+                  <pic:spPr>
+                    <a:xfrm>
+                      <a:off x="0" y="0"/>
+                      <a:ext cx="5287113" cy="2067213"/>
+                    </a:xfrm>
+                    <a:prstGeom prst="rect">
+                      <a:avLst/>
+                    </a:prstGeom>
+                  </pic:spPr>
+                </pic:pic>
+              </a:graphicData>
+            </a:graphic>
+          </wp:inline>
+        </w:drawing>
       </w:r>
     </w:p>
     <w:sectPr>
@@ -1861,6 +2004,7 @@
   <w:style w:type="character" w:default="1" w:styleId="DefaultParagraphFont">
     <w:name w:val="Default Paragraph Font"/>
     <w:uiPriority w:val="1"/>
+    <w:semiHidden/>
     <w:unhideWhenUsed/>
   </w:style>
   <w:style w:type="table" w:default="1" w:styleId="TableNormal">

</xml_diff>